<commit_message>
InitTrack New Entry Dropbox
New Entry Name dropdown now saves names on exit.
</commit_message>
<xml_diff>
--- a/Initiative Tracker - Documents/Initiative Tracker - Design.docx
+++ b/Initiative Tracker - Documents/Initiative Tracker - Design.docx
@@ -5,7 +5,9 @@
     <w:sdt>
       <w:sdtPr>
         <w:rPr>
+          <w:rFonts w:eastAsiaTheme="minorHAnsi"/>
           <w:sz w:val="2"/>
+          <w:lang w:val="en-CA"/>
         </w:rPr>
         <w:id w:val="1125976989"/>
         <w:docPartObj>
@@ -15,9 +17,7 @@
       </w:sdtPr>
       <w:sdtEndPr>
         <w:rPr>
-          <w:rFonts w:eastAsiaTheme="minorHAnsi"/>
           <w:sz w:val="22"/>
-          <w:lang w:val="en-CA"/>
         </w:rPr>
       </w:sdtEndPr>
       <w:sdtContent>
@@ -153,6 +153,7 @@
                                     <w:dataBinding w:prefixMappings="xmlns:ns0='http://purl.org/dc/elements/1.1/' xmlns:ns1='http://schemas.openxmlformats.org/package/2006/metadata/core-properties' " w:xpath="/ns1:coreProperties[1]/ns0:subject[1]" w:storeItemID="{6C3C8BC8-F283-45AE-878A-BAB7291924A1}"/>
                                     <w:text/>
                                   </w:sdtPr>
+                                  <w:sdtEndPr/>
                                   <w:sdtContent>
                                     <w:r>
                                       <w:rPr>
@@ -906,6 +907,7 @@
                                     <w:dataBinding w:prefixMappings="xmlns:ns0='http://schemas.openxmlformats.org/officeDocument/2006/extended-properties' " w:xpath="/ns0:Properties[1]/ns0:Company[1]" w:storeItemID="{6668398D-A668-4E3E-A5EB-62B293D839F1}"/>
                                     <w:text/>
                                   </w:sdtPr>
+                                  <w:sdtEndPr/>
                                   <w:sdtContent>
                                     <w:r>
                                       <w:rPr>
@@ -931,6 +933,7 @@
                                   <w:dataBinding w:prefixMappings="xmlns:ns0='http://purl.org/dc/elements/1.1/' xmlns:ns1='http://schemas.openxmlformats.org/package/2006/metadata/core-properties' " w:xpath="/ns1:coreProperties[1]/ns1:category[1]" w:storeItemID="{6C3C8BC8-F283-45AE-878A-BAB7291924A1}"/>
                                   <w:text/>
                                 </w:sdtPr>
+                                <w:sdtEndPr/>
                                 <w:sdtContent>
                                   <w:p>
                                     <w:pPr>
@@ -1298,15 +1301,132 @@
       <w:pPr>
         <w:pStyle w:val="Heading2"/>
       </w:pPr>
+      <w:r>
+        <w:t>Next Turn</w:t>
+      </w:r>
+    </w:p>
+    <w:p>
+      <w:r>
+        <w:t>When user clicks the button:</w:t>
+      </w:r>
+    </w:p>
+    <w:p>
+      <w:r>
+        <w:br w:type="page"/>
+      </w:r>
+    </w:p>
+    <w:p>
+      <w:pPr>
+        <w:pStyle w:val="Title"/>
+        <w:pBdr>
+          <w:bottom w:val="single" w:sz="12" w:space="1" w:color="auto"/>
+        </w:pBdr>
+      </w:pPr>
+      <w:r>
+        <w:lastRenderedPageBreak/>
+        <w:t>New Entry Dialogue</w:t>
+      </w:r>
+    </w:p>
+    <w:p/>
+    <w:p>
+      <w:pPr>
+        <w:pStyle w:val="Heading2"/>
+      </w:pPr>
+      <w:r>
+        <w:t>Add Entry</w:t>
+      </w:r>
+    </w:p>
+    <w:p>
+      <w:r>
+        <w:t>IF initiative entered is NOT a valid integer</w:t>
+      </w:r>
+    </w:p>
+    <w:p>
+      <w:r>
+        <w:tab/>
+        <w:t>Display error message</w:t>
+      </w:r>
+    </w:p>
+    <w:p>
+      <w:r>
+        <w:t xml:space="preserve">ELSE </w:t>
+      </w:r>
+    </w:p>
+    <w:p>
+      <w:r>
+        <w:tab/>
+      </w:r>
+      <w:r>
+        <w:t>IF save box is checked</w:t>
+      </w:r>
+    </w:p>
+    <w:p>
+      <w:r>
+        <w:tab/>
+      </w:r>
+      <w:r>
+        <w:tab/>
+        <w:t xml:space="preserve">Add name to </w:t>
+      </w:r>
+      <w:proofErr w:type="spellStart"/>
+      <w:r>
+        <w:t>cboName</w:t>
+      </w:r>
+      <w:proofErr w:type="spellEnd"/>
+    </w:p>
+    <w:p>
+      <w:r>
+        <w:tab/>
+        <w:t>END IF</w:t>
+      </w:r>
       <w:bookmarkStart w:id="0" w:name="_GoBack"/>
-      <w:r>
-        <w:t>Next Turn</w:t>
-      </w:r>
-    </w:p>
-    <w:bookmarkEnd w:id="0"/>
-    <w:p>
-      <w:r>
-        <w:t>When user clicks the button:</w:t>
+      <w:bookmarkEnd w:id="0"/>
+    </w:p>
+    <w:p>
+      <w:pPr>
+        <w:ind w:firstLine="720"/>
+      </w:pPr>
+      <w:r>
+        <w:t xml:space="preserve">Add name and initiative to </w:t>
+      </w:r>
+      <w:proofErr w:type="spellStart"/>
+      <w:r>
+        <w:t>InitTrack’s</w:t>
+      </w:r>
+      <w:proofErr w:type="spellEnd"/>
+      <w:r>
+        <w:t xml:space="preserve"> </w:t>
+      </w:r>
+      <w:proofErr w:type="spellStart"/>
+      <w:r>
+        <w:t>listbox</w:t>
+      </w:r>
+      <w:proofErr w:type="spellEnd"/>
+    </w:p>
+    <w:p>
+      <w:r>
+        <w:tab/>
+        <w:t>Close form</w:t>
+      </w:r>
+    </w:p>
+    <w:p>
+      <w:r>
+        <w:t>END IF</w:t>
+      </w:r>
+      <w:r>
+        <w:br w:type="page"/>
+      </w:r>
+    </w:p>
+    <w:p>
+      <w:pPr>
+        <w:pStyle w:val="Title"/>
+        <w:pBdr>
+          <w:bottom w:val="single" w:sz="12" w:space="1" w:color="auto"/>
+        </w:pBdr>
+      </w:pPr>
+      <w:r>
+        <w:lastRenderedPageBreak/>
+        <w:t>New Effect Dialogue</w:t>
       </w:r>
     </w:p>
     <w:p/>

</xml_diff>